<commit_message>
Update after apollo 1/10/2018 -scanner done -parser workin progress -token needs a better function
</commit_message>
<xml_diff>
--- a/Docs/Belinda.docx
+++ b/Docs/Belinda.docx
@@ -78,7 +78,6 @@
         <w:tab/>
       </w:r>
       <w:bookmarkStart w:id="0" w:name="_Hlk523478140"/>
-      <w:bookmarkStart w:id="1" w:name="_GoBack"/>
       <w:r>
         <w:t xml:space="preserve">Thomas </w:t>
       </w:r>
@@ -103,7 +102,6 @@
       <w:proofErr w:type="spellEnd"/>
     </w:p>
     <w:bookmarkEnd w:id="0"/>
-    <w:bookmarkEnd w:id="1"/>
     <w:p>
       <w:r>
         <w:tab/>
@@ -542,23 +540,7 @@
                                 <w:color w:val="385623" w:themeColor="accent6" w:themeShade="80"/>
                                 <w:lang w:val="en-US"/>
                               </w:rPr>
-                              <w:t xml:space="preserve">string &lt;- ||Hello </w:t>
-                            </w:r>
-                            <w:proofErr w:type="gramStart"/>
-                            <w:r>
-                              <w:rPr>
-                                <w:color w:val="385623" w:themeColor="accent6" w:themeShade="80"/>
-                                <w:lang w:val="en-US"/>
-                              </w:rPr>
-                              <w:t>World!|</w:t>
-                            </w:r>
-                            <w:proofErr w:type="gramEnd"/>
-                            <w:r>
-                              <w:rPr>
-                                <w:color w:val="385623" w:themeColor="accent6" w:themeShade="80"/>
-                                <w:lang w:val="en-US"/>
-                              </w:rPr>
-                              <w:t xml:space="preserve">|, |\0| </w:t>
+                              <w:t xml:space="preserve">string &lt;- ||Hello World!||, |\0| </w:t>
                             </w:r>
                             <w:r>
                               <w:rPr>
@@ -757,19 +739,12 @@
         </w:rPr>
         <w:tab/>
       </w:r>
-      <w:proofErr w:type="gramStart"/>
       <w:r>
         <w:rPr>
           <w:b/>
-        </w:rPr>
-        <w:t>Constant :</w:t>
-      </w:r>
-      <w:proofErr w:type="gramEnd"/>
-      <w:r>
-        <w:rPr>
-          <w:b/>
-        </w:rPr>
-        <w:t xml:space="preserve"> CONS</w:t>
+          <w:lang w:val="en-US"/>
+        </w:rPr>
+        <w:t>Constant : CONS</w:t>
       </w:r>
     </w:p>
     <w:p>
@@ -1249,6 +1224,7 @@
         <w:rPr>
           <w:b/>
           <w:sz w:val="28"/>
+          <w:lang w:val="en-US"/>
         </w:rPr>
       </w:pPr>
     </w:p>
@@ -1262,6 +1238,7 @@
         <w:rPr>
           <w:b/>
           <w:sz w:val="28"/>
+          <w:lang w:val="en-US"/>
         </w:rPr>
       </w:pPr>
     </w:p>
@@ -1275,6 +1252,7 @@
         <w:rPr>
           <w:b/>
           <w:sz w:val="28"/>
+          <w:lang w:val="en-US"/>
         </w:rPr>
       </w:pPr>
     </w:p>
@@ -1502,21 +1480,7 @@
               <w:rPr>
                 <w:lang w:val="en-US"/>
               </w:rPr>
-              <w:t xml:space="preserve">X &lt;- </w:t>
-            </w:r>
-            <w:proofErr w:type="gramStart"/>
-            <w:r>
-              <w:rPr>
-                <w:lang w:val="en-US"/>
-              </w:rPr>
-              <w:t>5 .</w:t>
-            </w:r>
-            <w:proofErr w:type="gramEnd"/>
-            <w:r>
-              <w:rPr>
-                <w:lang w:val="en-US"/>
-              </w:rPr>
-              <w:t>+ 7</w:t>
+              <w:t>X &lt;- 5 .+ 7</w:t>
             </w:r>
           </w:p>
         </w:tc>
@@ -1602,21 +1566,7 @@
               <w:rPr>
                 <w:lang w:val="en-US"/>
               </w:rPr>
-              <w:t xml:space="preserve">X &lt;- </w:t>
-            </w:r>
-            <w:proofErr w:type="gramStart"/>
-            <w:r>
-              <w:rPr>
-                <w:lang w:val="en-US"/>
-              </w:rPr>
-              <w:t>9 .</w:t>
-            </w:r>
-            <w:proofErr w:type="gramEnd"/>
-            <w:r>
-              <w:rPr>
-                <w:lang w:val="en-US"/>
-              </w:rPr>
-              <w:t>- 7</w:t>
+              <w:t>X &lt;- 9 .- 7</w:t>
             </w:r>
           </w:p>
         </w:tc>
@@ -1699,21 +1649,7 @@
               <w:rPr>
                 <w:lang w:val="en-US"/>
               </w:rPr>
-              <w:t xml:space="preserve">X &lt;- </w:t>
-            </w:r>
-            <w:proofErr w:type="gramStart"/>
-            <w:r>
-              <w:rPr>
-                <w:lang w:val="en-US"/>
-              </w:rPr>
-              <w:t>6 .</w:t>
-            </w:r>
-            <w:proofErr w:type="gramEnd"/>
-            <w:r>
-              <w:rPr>
-                <w:lang w:val="en-US"/>
-              </w:rPr>
-              <w:t>* 3</w:t>
+              <w:t>X &lt;- 6 .* 3</w:t>
             </w:r>
           </w:p>
         </w:tc>
@@ -1799,21 +1735,7 @@
               <w:rPr>
                 <w:lang w:val="en-US"/>
               </w:rPr>
-              <w:t xml:space="preserve">X &lt;- </w:t>
-            </w:r>
-            <w:proofErr w:type="gramStart"/>
-            <w:r>
-              <w:rPr>
-                <w:lang w:val="en-US"/>
-              </w:rPr>
-              <w:t>15 .</w:t>
-            </w:r>
-            <w:proofErr w:type="gramEnd"/>
-            <w:r>
-              <w:rPr>
-                <w:lang w:val="en-US"/>
-              </w:rPr>
-              <w:t>/ 7</w:t>
+              <w:t>X &lt;- 15 ./ 7</w:t>
             </w:r>
           </w:p>
         </w:tc>
@@ -1896,21 +1818,7 @@
               <w:rPr>
                 <w:lang w:val="en-US"/>
               </w:rPr>
-              <w:t xml:space="preserve">X &lt;- </w:t>
-            </w:r>
-            <w:proofErr w:type="gramStart"/>
-            <w:r>
-              <w:rPr>
-                <w:lang w:val="en-US"/>
-              </w:rPr>
-              <w:t>15 .</w:t>
-            </w:r>
-            <w:proofErr w:type="gramEnd"/>
-            <w:r>
-              <w:rPr>
-                <w:lang w:val="en-US"/>
-              </w:rPr>
-              <w:t>% 7</w:t>
+              <w:t>X &lt;- 15 .% 7</w:t>
             </w:r>
           </w:p>
         </w:tc>
@@ -2083,14 +1991,12 @@
                 <w:lang w:val="en-US"/>
               </w:rPr>
             </w:pPr>
-            <w:proofErr w:type="gramStart"/>
             <w:r>
               <w:rPr>
                 <w:lang w:val="en-US"/>
               </w:rPr>
               <w:t>.or</w:t>
             </w:r>
-            <w:proofErr w:type="gramEnd"/>
           </w:p>
         </w:tc>
         <w:tc>
@@ -2109,21 +2015,7 @@
               <w:rPr>
                 <w:lang w:val="en-US"/>
               </w:rPr>
-              <w:t xml:space="preserve">X &lt;- </w:t>
-            </w:r>
-            <w:proofErr w:type="gramStart"/>
-            <w:r>
-              <w:rPr>
-                <w:lang w:val="en-US"/>
-              </w:rPr>
-              <w:t>1 .or</w:t>
-            </w:r>
-            <w:proofErr w:type="gramEnd"/>
-            <w:r>
-              <w:rPr>
-                <w:lang w:val="en-US"/>
-              </w:rPr>
-              <w:t xml:space="preserve"> 0</w:t>
+              <w:t>X &lt;- 1 .or 0</w:t>
             </w:r>
           </w:p>
         </w:tc>
@@ -2182,14 +2074,12 @@
                 <w:lang w:val="en-US"/>
               </w:rPr>
             </w:pPr>
-            <w:proofErr w:type="gramStart"/>
             <w:r>
               <w:rPr>
                 <w:lang w:val="en-US"/>
               </w:rPr>
               <w:t>.not</w:t>
             </w:r>
-            <w:proofErr w:type="gramEnd"/>
           </w:p>
         </w:tc>
         <w:tc>
@@ -2208,21 +2098,7 @@
               <w:rPr>
                 <w:lang w:val="en-US"/>
               </w:rPr>
-              <w:t>X &lt;</w:t>
-            </w:r>
-            <w:proofErr w:type="gramStart"/>
-            <w:r>
-              <w:rPr>
-                <w:lang w:val="en-US"/>
-              </w:rPr>
-              <w:t>- .not</w:t>
-            </w:r>
-            <w:proofErr w:type="gramEnd"/>
-            <w:r>
-              <w:rPr>
-                <w:lang w:val="en-US"/>
-              </w:rPr>
-              <w:t xml:space="preserve"> 0</w:t>
+              <w:t>X &lt;- .not 0</w:t>
             </w:r>
           </w:p>
         </w:tc>
@@ -2308,21 +2184,7 @@
               <w:rPr>
                 <w:lang w:val="en-US"/>
               </w:rPr>
-              <w:t xml:space="preserve">X &lt;- </w:t>
-            </w:r>
-            <w:proofErr w:type="gramStart"/>
-            <w:r>
-              <w:rPr>
-                <w:lang w:val="en-US"/>
-              </w:rPr>
-              <w:t>15 .</w:t>
-            </w:r>
-            <w:proofErr w:type="gramEnd"/>
-            <w:r>
-              <w:rPr>
-                <w:lang w:val="en-US"/>
-              </w:rPr>
-              <w:t>&gt; 7</w:t>
+              <w:t>X &lt;- 15 .&gt; 7</w:t>
             </w:r>
           </w:p>
         </w:tc>
@@ -2405,21 +2267,7 @@
               <w:rPr>
                 <w:lang w:val="en-US"/>
               </w:rPr>
-              <w:t xml:space="preserve">X &lt;- </w:t>
-            </w:r>
-            <w:proofErr w:type="gramStart"/>
-            <w:r>
-              <w:rPr>
-                <w:lang w:val="en-US"/>
-              </w:rPr>
-              <w:t>12 .</w:t>
-            </w:r>
-            <w:proofErr w:type="gramEnd"/>
-            <w:r>
-              <w:rPr>
-                <w:lang w:val="en-US"/>
-              </w:rPr>
-              <w:t>&lt; 6</w:t>
+              <w:t>X &lt;- 12 .&lt; 6</w:t>
             </w:r>
           </w:p>
         </w:tc>
@@ -2505,21 +2353,7 @@
               <w:rPr>
                 <w:lang w:val="en-US"/>
               </w:rPr>
-              <w:t xml:space="preserve">X &lt;- </w:t>
-            </w:r>
-            <w:proofErr w:type="gramStart"/>
-            <w:r>
-              <w:rPr>
-                <w:lang w:val="en-US"/>
-              </w:rPr>
-              <w:t>15 .</w:t>
-            </w:r>
-            <w:proofErr w:type="gramEnd"/>
-            <w:r>
-              <w:rPr>
-                <w:lang w:val="en-US"/>
-              </w:rPr>
-              <w:t>= 15</w:t>
+              <w:t>X &lt;- 15 .= 15</w:t>
             </w:r>
           </w:p>
         </w:tc>
@@ -2602,21 +2436,7 @@
               <w:rPr>
                 <w:lang w:val="en-US"/>
               </w:rPr>
-              <w:t xml:space="preserve">X &lt;- </w:t>
-            </w:r>
-            <w:proofErr w:type="gramStart"/>
-            <w:r>
-              <w:rPr>
-                <w:lang w:val="en-US"/>
-              </w:rPr>
-              <w:t>11 .</w:t>
-            </w:r>
-            <w:proofErr w:type="gramEnd"/>
-            <w:r>
-              <w:rPr>
-                <w:lang w:val="en-US"/>
-              </w:rPr>
-              <w:t>&gt;= 8</w:t>
+              <w:t>X &lt;- 11 .&gt;= 8</w:t>
             </w:r>
           </w:p>
         </w:tc>
@@ -2702,21 +2522,7 @@
               <w:rPr>
                 <w:lang w:val="en-US"/>
               </w:rPr>
-              <w:t xml:space="preserve">X &lt;- </w:t>
-            </w:r>
-            <w:proofErr w:type="gramStart"/>
-            <w:r>
-              <w:rPr>
-                <w:lang w:val="en-US"/>
-              </w:rPr>
-              <w:t>11 .</w:t>
-            </w:r>
-            <w:proofErr w:type="gramEnd"/>
-            <w:r>
-              <w:rPr>
-                <w:lang w:val="en-US"/>
-              </w:rPr>
-              <w:t>&lt;= 7</w:t>
+              <w:t>X &lt;- 11 .&lt;= 7</w:t>
             </w:r>
           </w:p>
         </w:tc>
@@ -2856,21 +2662,12 @@
                                 <w:lang w:val="en-US"/>
                               </w:rPr>
                             </w:pPr>
-                            <w:proofErr w:type="gramStart"/>
                             <w:r>
                               <w:rPr>
                                 <w:color w:val="385623" w:themeColor="accent6" w:themeShade="80"/>
                                 <w:lang w:val="en-US"/>
                               </w:rPr>
-                              <w:t>I[</w:t>
-                            </w:r>
-                            <w:proofErr w:type="gramEnd"/>
-                            <w:r>
-                              <w:rPr>
-                                <w:color w:val="385623" w:themeColor="accent6" w:themeShade="80"/>
-                                <w:lang w:val="en-US"/>
-                              </w:rPr>
-                              <w:t>] array;</w:t>
+                              <w:t>I[] array;</w:t>
                             </w:r>
                           </w:p>
                         </w:txbxContent>
@@ -3044,21 +2841,12 @@
                                 <w:lang w:val="en-US"/>
                               </w:rPr>
                             </w:pPr>
-                            <w:proofErr w:type="gramStart"/>
                             <w:r>
                               <w:rPr>
                                 <w:color w:val="385623" w:themeColor="accent6" w:themeShade="80"/>
                                 <w:lang w:val="en-US"/>
                               </w:rPr>
-                              <w:t>I[</w:t>
-                            </w:r>
-                            <w:proofErr w:type="gramEnd"/>
-                            <w:r>
-                              <w:rPr>
-                                <w:color w:val="385623" w:themeColor="accent6" w:themeShade="80"/>
-                                <w:lang w:val="en-US"/>
-                              </w:rPr>
-                              <w:t>20] arrayOf20elements;</w:t>
+                              <w:t>I[20] arrayOf20elements;</w:t>
                             </w:r>
                           </w:p>
                           <w:p>
@@ -3280,21 +3068,12 @@
                                 <w:lang w:val="en-US"/>
                               </w:rPr>
                             </w:pPr>
-                            <w:proofErr w:type="gramStart"/>
                             <w:r>
                               <w:rPr>
                                 <w:color w:val="385623" w:themeColor="accent6" w:themeShade="80"/>
                                 <w:lang w:val="en-US"/>
                               </w:rPr>
-                              <w:t>vet[</w:t>
-                            </w:r>
-                            <w:proofErr w:type="gramEnd"/>
-                            <w:r>
-                              <w:rPr>
-                                <w:color w:val="385623" w:themeColor="accent6" w:themeShade="80"/>
-                                <w:lang w:val="en-US"/>
-                              </w:rPr>
-                              <w:t>0] &lt;- 5;</w:t>
+                              <w:t>vet[0] &lt;- 5;</w:t>
                             </w:r>
                           </w:p>
                           <w:p>
@@ -5077,6 +4856,7 @@
       </w:pPr>
       <w:r>
         <w:rPr>
+          <w:noProof/>
           <w:lang w:val="en-US"/>
         </w:rPr>
         <w:lastRenderedPageBreak/>
@@ -5143,7 +4923,6 @@
                                 <w:lang w:val="en-US"/>
                               </w:rPr>
                             </w:pPr>
-                            <w:proofErr w:type="gramStart"/>
                             <w:r>
                               <w:rPr>
                                 <w:color w:val="385623" w:themeColor="accent6" w:themeShade="80"/>
@@ -5156,15 +4935,7 @@
                                 <w:color w:val="385623" w:themeColor="accent6" w:themeShade="80"/>
                                 <w:lang w:val="en-US"/>
                               </w:rPr>
-                              <w:t>or(</w:t>
-                            </w:r>
-                            <w:proofErr w:type="gramEnd"/>
-                            <w:r>
-                              <w:rPr>
-                                <w:color w:val="385623" w:themeColor="accent6" w:themeShade="80"/>
-                                <w:lang w:val="en-US"/>
-                              </w:rPr>
-                              <w:t>var</w:t>
+                              <w:t>or(var</w:t>
                             </w:r>
                             <w:r>
                               <w:rPr>
@@ -5385,6 +5156,7 @@
       </w:r>
       <w:r>
         <w:rPr>
+          <w:noProof/>
           <w:lang w:val="en-US"/>
         </w:rPr>
         <mc:AlternateContent>
@@ -5515,6 +5287,7 @@
       </w:r>
       <w:r>
         <w:rPr>
+          <w:noProof/>
           <w:lang w:val="en-US"/>
         </w:rPr>
         <mc:AlternateContent>
@@ -5724,6 +5497,7 @@
       </w:r>
       <w:r>
         <w:rPr>
+          <w:noProof/>
           <w:lang w:val="en-US"/>
         </w:rPr>
         <mc:AlternateContent>
@@ -5969,7 +5743,6 @@
         <w:t xml:space="preserve">[Return type] </w:t>
       </w:r>
       <w:proofErr w:type="spellStart"/>
-      <w:proofErr w:type="gramStart"/>
       <w:r>
         <w:rPr>
           <w:lang w:val="en-BZ"/>
@@ -5981,14 +5754,7 @@
         <w:rPr>
           <w:lang w:val="en-BZ"/>
         </w:rPr>
-        <w:t>(</w:t>
-      </w:r>
-      <w:proofErr w:type="gramEnd"/>
-      <w:r>
-        <w:rPr>
-          <w:lang w:val="en-BZ"/>
-        </w:rPr>
-        <w:t xml:space="preserve">I par1, I par2) start </w:t>
+        <w:t xml:space="preserve">(I par1, I par2) start </w:t>
       </w:r>
     </w:p>
     <w:p>
@@ -6132,6 +5898,7 @@
       </w:pPr>
       <w:r>
         <w:rPr>
+          <w:noProof/>
           <w:lang w:val="en-US"/>
         </w:rPr>
         <mc:AlternateContent>
@@ -6284,6 +6051,7 @@
       </w:r>
       <w:r>
         <w:rPr>
+          <w:noProof/>
           <w:lang w:val="en-US"/>
         </w:rPr>
         <mc:AlternateContent>
@@ -6443,6 +6211,7 @@
       </w:pPr>
       <w:r>
         <w:rPr>
+          <w:noProof/>
           <w:lang w:val="en-US"/>
         </w:rPr>
         <mc:AlternateContent>
@@ -6743,6 +6512,8 @@
           <w:lang w:val="en-US"/>
         </w:rPr>
       </w:pPr>
+      <w:bookmarkStart w:id="1" w:name="_GoBack"/>
+      <w:bookmarkEnd w:id="1"/>
     </w:p>
     <w:p>
       <w:pPr>
@@ -6808,48 +6579,7 @@
           <w:b/>
           <w:lang w:val="en-US"/>
         </w:rPr>
-        <w:t>--</w:t>
-      </w:r>
-      <w:r>
-        <w:rPr>
-          <w:b/>
-          <w:lang w:val="en-US"/>
-        </w:rPr>
-        <w:t xml:space="preserve">, </w:t>
-      </w:r>
-      <w:r>
-        <w:rPr>
-          <w:lang w:val="en-US"/>
-        </w:rPr>
-        <w:t xml:space="preserve">to comment multiple lines surround the text </w:t>
-      </w:r>
-      <w:proofErr w:type="gramStart"/>
-      <w:r>
-        <w:rPr>
-          <w:lang w:val="en-US"/>
-        </w:rPr>
-        <w:t xml:space="preserve">with </w:t>
-      </w:r>
-      <w:r>
-        <w:rPr>
-          <w:b/>
-          <w:lang w:val="en-US"/>
-        </w:rPr>
-        <w:t>!</w:t>
-      </w:r>
-      <w:proofErr w:type="gramEnd"/>
-      <w:r>
-        <w:rPr>
-          <w:b/>
-          <w:lang w:val="en-US"/>
-        </w:rPr>
-        <w:t>-- text comment --!</w:t>
-      </w:r>
-      <w:r>
-        <w:rPr>
-          <w:lang w:val="en-US"/>
-        </w:rPr>
-        <w:t>.</w:t>
+        <w:t>!.</w:t>
       </w:r>
     </w:p>
     <w:p>
@@ -6910,14 +6640,21 @@
         <w:rPr>
           <w:lang w:val="en-US"/>
         </w:rPr>
-        <w:t xml:space="preserve">To end each instruction we use the </w:t>
+        <w:t xml:space="preserve">To end each </w:t>
       </w:r>
       <w:proofErr w:type="gramStart"/>
       <w:r>
         <w:rPr>
           <w:lang w:val="en-US"/>
         </w:rPr>
-        <w:t xml:space="preserve">semicolon </w:t>
+        <w:t>instruction</w:t>
+      </w:r>
+      <w:proofErr w:type="gramEnd"/>
+      <w:r>
+        <w:rPr>
+          <w:lang w:val="en-US"/>
+        </w:rPr>
+        <w:t xml:space="preserve"> we use the semicolon </w:t>
       </w:r>
       <w:r>
         <w:rPr>
@@ -6926,7 +6663,6 @@
         </w:rPr>
         <w:t>;</w:t>
       </w:r>
-      <w:proofErr w:type="gramEnd"/>
       <w:r>
         <w:rPr>
           <w:lang w:val="en-US"/>
@@ -6942,6 +6678,7 @@
       </w:pPr>
       <w:r>
         <w:rPr>
+          <w:noProof/>
           <w:lang w:val="en-US"/>
         </w:rPr>
         <mc:AlternateContent>
@@ -7947,6 +7684,7 @@
   <w:style w:type="character" w:default="1" w:styleId="Carpredefinitoparagrafo">
     <w:name w:val="Default Paragraph Font"/>
     <w:uiPriority w:val="1"/>
+    <w:semiHidden/>
     <w:unhideWhenUsed/>
   </w:style>
   <w:style w:type="table" w:default="1" w:styleId="Tabellanormale">
@@ -8741,7 +8479,7 @@
 </file>
 
 <file path=customXml/itemProps1.xml><?xml version="1.0" encoding="utf-8"?>
-<ds:datastoreItem xmlns:ds="http://schemas.openxmlformats.org/officeDocument/2006/customXml" ds:itemID="{E8D1DFBC-BBD9-475C-8E5F-32C7C119C4AF}">
+<ds:datastoreItem xmlns:ds="http://schemas.openxmlformats.org/officeDocument/2006/customXml" ds:itemID="{392593B0-059E-40CA-8AE9-310E08E0140E}">
   <ds:schemaRefs>
     <ds:schemaRef ds:uri="http://schemas.openxmlformats.org/officeDocument/2006/bibliography"/>
   </ds:schemaRefs>

</xml_diff>